<commit_message>
fix(ui): use type-only imports for interfaces
</commit_message>
<xml_diff>
--- a/modelo_os.docx
+++ b/modelo_os.docx
@@ -273,7 +273,7 @@
           <w:sz w:val="36"/>
           <w:szCs w:val="36"/>
         </w:rPr>
-        <w:t>{{OS}}</w:t>
+        <w:t>{OS}</w:t>
       </w:r>
     </w:p>
     <w:p>
@@ -304,7 +304,7 @@
           <w:sz w:val="36"/>
           <w:szCs w:val="36"/>
         </w:rPr>
-        <w:t>{{DATA}}</w:t>
+        <w:t>{DATA}</w:t>
       </w:r>
     </w:p>
     <w:p>
@@ -319,6 +319,7 @@
         <w:rPr>
           <w:sz w:val="36"/>
           <w:szCs w:val="36"/>
+          <w:u w:val="single"/>
         </w:rPr>
       </w:pPr>
       <w:r>
@@ -343,7 +344,7 @@
           <w:sz w:val="36"/>
           <w:szCs w:val="36"/>
         </w:rPr>
-        <w:t>{{CLIENTE</w:t>
+        <w:t>{</w:t>
       </w:r>
       <w:proofErr w:type="gramStart"/>
       <w:r>
@@ -351,7 +352,7 @@
           <w:sz w:val="36"/>
           <w:szCs w:val="36"/>
         </w:rPr>
-        <w:t>}}</w:t>
+        <w:t>CLIENTE}</w:t>
       </w:r>
       <w:r>
         <w:rPr>
@@ -395,7 +396,7 @@
           <w:sz w:val="36"/>
           <w:szCs w:val="36"/>
         </w:rPr>
-        <w:t>{{TELEFONE}}</w:t>
+        <w:t>{TELEFONE}</w:t>
       </w:r>
     </w:p>
     <w:p>
@@ -460,7 +461,7 @@
           <w:sz w:val="36"/>
           <w:szCs w:val="36"/>
         </w:rPr>
-        <w:t>{{IMPRESSORA}}</w:t>
+        <w:t>{IMPRESSORA}</w:t>
       </w:r>
     </w:p>
     <w:p>
@@ -507,7 +508,7 @@
           <w:sz w:val="36"/>
           <w:szCs w:val="36"/>
         </w:rPr>
-        <w:t>{{ORCAMENTO}}</w:t>
+        <w:t>{ORCAMENTO}</w:t>
       </w:r>
     </w:p>
     <w:p>
@@ -646,9 +647,8 @@
           <w:sz w:val="36"/>
           <w:szCs w:val="36"/>
         </w:rPr>
-        <w:t xml:space="preserve"> {</w:t>
-      </w:r>
-      <w:proofErr w:type="gramEnd"/>
+        <w:t xml:space="preserve"> </w:t>
+      </w:r>
       <w:r>
         <w:rPr>
           <w:b/>
@@ -657,7 +657,18 @@
           <w:sz w:val="36"/>
           <w:szCs w:val="36"/>
         </w:rPr>
-        <w:t>{VALOR}}</w:t>
+        <w:t>{</w:t>
+      </w:r>
+      <w:proofErr w:type="gramEnd"/>
+      <w:r>
+        <w:rPr>
+          <w:b/>
+          <w:bCs/>
+          <w:color w:val="EE0000"/>
+          <w:sz w:val="36"/>
+          <w:szCs w:val="36"/>
+        </w:rPr>
+        <w:t>VALOR}</w:t>
       </w:r>
     </w:p>
     <w:p>
@@ -750,14 +761,7 @@
           <w:sz w:val="36"/>
           <w:szCs w:val="36"/>
         </w:rPr>
-        <w:t>{{OBS}}</w:t>
-      </w:r>
-      <w:r>
-        <w:rPr>
-          <w:sz w:val="36"/>
-          <w:szCs w:val="36"/>
-        </w:rPr>
-        <w:t xml:space="preserve"> </w:t>
+        <w:t>{OBS}</w:t>
       </w:r>
     </w:p>
     <w:p>

</xml_diff>